<commit_message>
Volume control button has been removed and TalkBoxGUI always on top disabled
</commit_message>
<xml_diff>
--- a/TalkBoxV2/doc/User_Manual_v2.docx
+++ b/TalkBoxV2/doc/User_Manual_v2.docx
@@ -1599,14 +1599,7 @@
           <w:noProof/>
           <w:sz w:val="24"/>
         </w:rPr>
-        <w:t>Audio Sets/Buttons</w:t>
-      </w:r>
-      <w:r>
-        <w:rPr>
-          <w:noProof/>
-          <w:sz w:val="24"/>
-        </w:rPr>
-        <w:t xml:space="preserve"> Setting</w:t>
+        <w:t>Audio Sets/Buttons Setting</w:t>
       </w:r>
       <w:r>
         <w:rPr>
@@ -1647,14 +1640,7 @@
           <w:noProof/>
           <w:sz w:val="24"/>
         </w:rPr>
-        <w:t>D-</w:t>
-      </w:r>
-      <w:r>
-        <w:rPr>
-          <w:noProof/>
-          <w:sz w:val="24"/>
-        </w:rPr>
-        <w:t>2</w:t>
+        <w:t>D-2</w:t>
       </w:r>
       <w:r>
         <w:rPr>
@@ -1749,14 +1735,7 @@
           <w:noProof/>
           <w:sz w:val="24"/>
         </w:rPr>
-        <w:t>D-</w:t>
-      </w:r>
-      <w:r>
-        <w:rPr>
-          <w:noProof/>
-          <w:sz w:val="24"/>
-        </w:rPr>
-        <w:t>2</w:t>
+        <w:t>D-2</w:t>
       </w:r>
       <w:r>
         <w:rPr>
@@ -1821,8 +1800,6 @@
         </w:rPr>
         <w:t>E-1</w:t>
       </w:r>
-      <w:bookmarkStart w:id="0" w:name="_GoBack"/>
-      <w:bookmarkEnd w:id="0"/>
     </w:p>
     <w:p>
       <w:pPr>
@@ -2002,19 +1979,19 @@
         <w:pStyle w:val="1"/>
         <w:spacing w:line="276" w:lineRule="auto"/>
       </w:pPr>
-      <w:bookmarkStart w:id="1" w:name="_Toc480255361"/>
-      <w:bookmarkStart w:id="2" w:name="_Toc480348002"/>
-      <w:bookmarkStart w:id="3" w:name="_Toc275378668"/>
+      <w:bookmarkStart w:id="0" w:name="_Toc480255361"/>
+      <w:bookmarkStart w:id="1" w:name="_Toc480348002"/>
+      <w:bookmarkStart w:id="2" w:name="_Toc275378668"/>
       <w:r>
         <w:lastRenderedPageBreak/>
         <w:t>GENERAL</w:t>
       </w:r>
+      <w:bookmarkEnd w:id="0"/>
+      <w:r>
+        <w:t xml:space="preserve"> INFORMATION</w:t>
+      </w:r>
       <w:bookmarkEnd w:id="1"/>
-      <w:r>
-        <w:t xml:space="preserve"> INFORMATION</w:t>
-      </w:r>
       <w:bookmarkEnd w:id="2"/>
-      <w:bookmarkEnd w:id="3"/>
     </w:p>
     <w:p>
       <w:pPr>
@@ -2026,21 +2003,21 @@
         <w:pStyle w:val="2"/>
         <w:spacing w:line="360" w:lineRule="auto"/>
       </w:pPr>
-      <w:bookmarkStart w:id="4" w:name="_Toc480255362"/>
-      <w:bookmarkStart w:id="5" w:name="_Toc480348003"/>
-      <w:bookmarkStart w:id="6" w:name="_Toc275378669"/>
+      <w:bookmarkStart w:id="3" w:name="_Toc480255362"/>
+      <w:bookmarkStart w:id="4" w:name="_Toc480348003"/>
+      <w:bookmarkStart w:id="5" w:name="_Toc275378669"/>
       <w:r>
         <w:t>1.1</w:t>
       </w:r>
       <w:r>
         <w:tab/>
       </w:r>
+      <w:bookmarkEnd w:id="3"/>
       <w:bookmarkEnd w:id="4"/>
+      <w:r>
+        <w:t>System Overview</w:t>
+      </w:r>
       <w:bookmarkEnd w:id="5"/>
-      <w:r>
-        <w:t>System Overview</w:t>
-      </w:r>
-      <w:bookmarkEnd w:id="6"/>
     </w:p>
     <w:p>
       <w:pPr>
@@ -2862,6 +2839,90 @@
       <w:pPr>
         <w:spacing w:line="276" w:lineRule="auto"/>
       </w:pPr>
+      <w:r>
+        <w:rPr>
+          <w:noProof/>
+        </w:rPr>
+        <mc:AlternateContent>
+          <mc:Choice Requires="wps">
+            <w:drawing>
+              <wp:anchor distT="0" distB="0" distL="114300" distR="114300" simplePos="0" relativeHeight="251664384" behindDoc="0" locked="0" layoutInCell="1" allowOverlap="1" wp14:anchorId="7AC5D0FB" wp14:editId="341911B0">
+                <wp:simplePos x="0" y="0"/>
+                <wp:positionH relativeFrom="margin">
+                  <wp:posOffset>1000126</wp:posOffset>
+                </wp:positionH>
+                <wp:positionV relativeFrom="paragraph">
+                  <wp:posOffset>1243965</wp:posOffset>
+                </wp:positionV>
+                <wp:extent cx="2019300" cy="741871"/>
+                <wp:effectExtent l="0" t="0" r="19050" b="20320"/>
+                <wp:wrapNone/>
+                <wp:docPr id="6" name="직사각형 6"/>
+                <wp:cNvGraphicFramePr/>
+                <a:graphic xmlns:a="http://schemas.openxmlformats.org/drawingml/2006/main">
+                  <a:graphicData uri="http://schemas.microsoft.com/office/word/2010/wordprocessingShape">
+                    <wps:wsp>
+                      <wps:cNvSpPr/>
+                      <wps:spPr>
+                        <a:xfrm>
+                          <a:off x="0" y="0"/>
+                          <a:ext cx="2019300" cy="741871"/>
+                        </a:xfrm>
+                        <a:prstGeom prst="rect">
+                          <a:avLst/>
+                        </a:prstGeom>
+                        <a:noFill/>
+                        <a:ln>
+                          <a:solidFill>
+                            <a:schemeClr val="accent5">
+                              <a:lumMod val="75000"/>
+                            </a:schemeClr>
+                          </a:solidFill>
+                        </a:ln>
+                      </wps:spPr>
+                      <wps:style>
+                        <a:lnRef idx="2">
+                          <a:schemeClr val="accent1">
+                            <a:shade val="50000"/>
+                          </a:schemeClr>
+                        </a:lnRef>
+                        <a:fillRef idx="1">
+                          <a:schemeClr val="accent1"/>
+                        </a:fillRef>
+                        <a:effectRef idx="0">
+                          <a:schemeClr val="accent1"/>
+                        </a:effectRef>
+                        <a:fontRef idx="minor">
+                          <a:schemeClr val="lt1"/>
+                        </a:fontRef>
+                      </wps:style>
+                      <wps:bodyPr rot="0" spcFirstLastPara="0" vertOverflow="overflow" horzOverflow="overflow" vert="horz" wrap="square" lIns="91440" tIns="45720" rIns="91440" bIns="45720" numCol="1" spcCol="0" rtlCol="0" fromWordArt="0" anchor="ctr" anchorCtr="0" forceAA="0" compatLnSpc="1">
+                        <a:prstTxWarp prst="textNoShape">
+                          <a:avLst/>
+                        </a:prstTxWarp>
+                        <a:noAutofit/>
+                      </wps:bodyPr>
+                    </wps:wsp>
+                  </a:graphicData>
+                </a:graphic>
+                <wp14:sizeRelH relativeFrom="margin">
+                  <wp14:pctWidth>0</wp14:pctWidth>
+                </wp14:sizeRelH>
+                <wp14:sizeRelV relativeFrom="margin">
+                  <wp14:pctHeight>0</wp14:pctHeight>
+                </wp14:sizeRelV>
+              </wp:anchor>
+            </w:drawing>
+          </mc:Choice>
+          <mc:Fallback>
+            <w:pict>
+              <v:rect w14:anchorId="126D755F" id="직사각형 6" o:spid="_x0000_s1026" style="position:absolute;margin-left:78.75pt;margin-top:97.95pt;width:159pt;height:58.4pt;z-index:251664384;visibility:visible;mso-wrap-style:square;mso-width-percent:0;mso-height-percent:0;mso-wrap-distance-left:9pt;mso-wrap-distance-top:0;mso-wrap-distance-right:9pt;mso-wrap-distance-bottom:0;mso-position-horizontal:absolute;mso-position-horizontal-relative:margin;mso-position-vertical:absolute;mso-position-vertical-relative:text;mso-width-percent:0;mso-height-percent:0;mso-width-relative:margin;mso-height-relative:margin;v-text-anchor:middle" o:gfxdata="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" filled="f" strokecolor="#31849b [2408]" strokeweight="2pt">
+                <w10:wrap anchorx="margin"/>
+              </v:rect>
+            </w:pict>
+          </mc:Fallback>
+        </mc:AlternateContent>
+      </w:r>
       <w:r>
         <w:rPr>
           <w:noProof/>
@@ -3007,7 +3068,7 @@
         <mc:AlternateContent>
           <mc:Choice Requires="wps">
             <w:drawing>
-              <wp:anchor distT="0" distB="0" distL="114300" distR="114300" simplePos="0" relativeHeight="251666432" behindDoc="0" locked="0" layoutInCell="1" allowOverlap="1" wp14:anchorId="3DD8A3C9" wp14:editId="0C260410">
+              <wp:anchor distT="0" distB="0" distL="114300" distR="114300" simplePos="0" relativeHeight="251666432" behindDoc="0" locked="0" layoutInCell="1" allowOverlap="1" wp14:anchorId="3DD8A3C9" wp14:editId="71DA30DC">
                 <wp:simplePos x="0" y="0"/>
                 <wp:positionH relativeFrom="column">
                   <wp:posOffset>4937640</wp:posOffset>
@@ -3070,97 +3131,13 @@
           </mc:Choice>
           <mc:Fallback>
             <w:pict>
-              <v:shapetype w14:anchorId="35A68146" id="_x0000_t32" coordsize="21600,21600" o:spt="32" o:oned="t" path="m,l21600,21600e" filled="f">
+              <v:shapetype w14:anchorId="69D2F21C" id="_x0000_t32" coordsize="21600,21600" o:spt="32" o:oned="t" path="m,l21600,21600e" filled="f">
                 <v:path arrowok="t" fillok="f" o:connecttype="none"/>
                 <o:lock v:ext="edit" shapetype="t"/>
               </v:shapetype>
-              <v:shape id="직선 화살표 연결선 9" o:spid="_x0000_s1026" type="#_x0000_t32" style="position:absolute;left:0;text-align:left;margin-left:388.8pt;margin-top:127.35pt;width:89.4pt;height:35.3pt;z-index:251666432;visibility:visible;mso-wrap-style:square;mso-width-percent:0;mso-height-percent:0;mso-wrap-distance-left:9pt;mso-wrap-distance-top:0;mso-wrap-distance-right:9pt;mso-wrap-distance-bottom:0;mso-position-horizontal:absolute;mso-position-horizontal-relative:text;mso-position-vertical:absolute;mso-position-vertical-relative:text;mso-width-percent:0;mso-height-percent:0;mso-width-relative:margin;mso-height-relative:margin" o:gfxdata="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" strokecolor="#31849b [2408]">
+              <v:shape id="직선 화살표 연결선 9" o:spid="_x0000_s1026" type="#_x0000_t32" style="position:absolute;margin-left:388.8pt;margin-top:127.35pt;width:89.4pt;height:35.3pt;z-index:251666432;visibility:visible;mso-wrap-style:square;mso-width-percent:0;mso-height-percent:0;mso-wrap-distance-left:9pt;mso-wrap-distance-top:0;mso-wrap-distance-right:9pt;mso-wrap-distance-bottom:0;mso-position-horizontal:absolute;mso-position-horizontal-relative:text;mso-position-vertical:absolute;mso-position-vertical-relative:text;mso-width-percent:0;mso-height-percent:0;mso-width-relative:margin;mso-height-relative:margin" o:gfxdata="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" strokecolor="#31849b [2408]">
                 <v:stroke endarrow="block"/>
               </v:shape>
-            </w:pict>
-          </mc:Fallback>
-        </mc:AlternateContent>
-      </w:r>
-      <w:r>
-        <w:rPr>
-          <w:noProof/>
-        </w:rPr>
-        <mc:AlternateContent>
-          <mc:Choice Requires="wps">
-            <w:drawing>
-              <wp:anchor distT="0" distB="0" distL="114300" distR="114300" simplePos="0" relativeHeight="251664384" behindDoc="0" locked="0" layoutInCell="1" allowOverlap="1" wp14:anchorId="7AC5D0FB" wp14:editId="65A57C71">
-                <wp:simplePos x="0" y="0"/>
-                <wp:positionH relativeFrom="margin">
-                  <wp:align>center</wp:align>
-                </wp:positionH>
-                <wp:positionV relativeFrom="paragraph">
-                  <wp:posOffset>1245870</wp:posOffset>
-                </wp:positionV>
-                <wp:extent cx="3924252" cy="741871"/>
-                <wp:effectExtent l="0" t="0" r="19685" b="20320"/>
-                <wp:wrapNone/>
-                <wp:docPr id="6" name="직사각형 6"/>
-                <wp:cNvGraphicFramePr/>
-                <a:graphic xmlns:a="http://schemas.openxmlformats.org/drawingml/2006/main">
-                  <a:graphicData uri="http://schemas.microsoft.com/office/word/2010/wordprocessingShape">
-                    <wps:wsp>
-                      <wps:cNvSpPr/>
-                      <wps:spPr>
-                        <a:xfrm>
-                          <a:off x="0" y="0"/>
-                          <a:ext cx="3924252" cy="741871"/>
-                        </a:xfrm>
-                        <a:prstGeom prst="rect">
-                          <a:avLst/>
-                        </a:prstGeom>
-                        <a:noFill/>
-                        <a:ln>
-                          <a:solidFill>
-                            <a:schemeClr val="accent5">
-                              <a:lumMod val="75000"/>
-                            </a:schemeClr>
-                          </a:solidFill>
-                        </a:ln>
-                      </wps:spPr>
-                      <wps:style>
-                        <a:lnRef idx="2">
-                          <a:schemeClr val="accent1">
-                            <a:shade val="50000"/>
-                          </a:schemeClr>
-                        </a:lnRef>
-                        <a:fillRef idx="1">
-                          <a:schemeClr val="accent1"/>
-                        </a:fillRef>
-                        <a:effectRef idx="0">
-                          <a:schemeClr val="accent1"/>
-                        </a:effectRef>
-                        <a:fontRef idx="minor">
-                          <a:schemeClr val="lt1"/>
-                        </a:fontRef>
-                      </wps:style>
-                      <wps:bodyPr rot="0" spcFirstLastPara="0" vertOverflow="overflow" horzOverflow="overflow" vert="horz" wrap="square" lIns="91440" tIns="45720" rIns="91440" bIns="45720" numCol="1" spcCol="0" rtlCol="0" fromWordArt="0" anchor="ctr" anchorCtr="0" forceAA="0" compatLnSpc="1">
-                        <a:prstTxWarp prst="textNoShape">
-                          <a:avLst/>
-                        </a:prstTxWarp>
-                        <a:noAutofit/>
-                      </wps:bodyPr>
-                    </wps:wsp>
-                  </a:graphicData>
-                </a:graphic>
-                <wp14:sizeRelH relativeFrom="margin">
-                  <wp14:pctWidth>0</wp14:pctWidth>
-                </wp14:sizeRelH>
-                <wp14:sizeRelV relativeFrom="margin">
-                  <wp14:pctHeight>0</wp14:pctHeight>
-                </wp14:sizeRelV>
-              </wp:anchor>
-            </w:drawing>
-          </mc:Choice>
-          <mc:Fallback>
-            <w:pict>
-              <v:rect w14:anchorId="41C76BC6" id="직사각형 6" o:spid="_x0000_s1026" style="position:absolute;left:0;text-align:left;margin-left:0;margin-top:98.1pt;width:309pt;height:58.4pt;z-index:251664384;visibility:visible;mso-wrap-style:square;mso-width-percent:0;mso-height-percent:0;mso-wrap-distance-left:9pt;mso-wrap-distance-top:0;mso-wrap-distance-right:9pt;mso-wrap-distance-bottom:0;mso-position-horizontal:center;mso-position-horizontal-relative:margin;mso-position-vertical:absolute;mso-position-vertical-relative:text;mso-width-percent:0;mso-height-percent:0;mso-width-relative:margin;mso-height-relative:margin;v-text-anchor:middle" o:gfxdata="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" filled="f" strokecolor="#31849b [2408]" strokeweight="2pt">
-                <w10:wrap anchorx="margin"/>
-              </v:rect>
             </w:pict>
           </mc:Fallback>
         </mc:AlternateContent>
@@ -3457,9 +3434,9 @@
           <w:noProof/>
         </w:rPr>
         <w:drawing>
-          <wp:inline distT="0" distB="0" distL="0" distR="0" wp14:anchorId="0E22ED7D" wp14:editId="5E8B3970">
-            <wp:extent cx="5943600" cy="3355340"/>
-            <wp:effectExtent l="0" t="0" r="0" b="0"/>
+          <wp:inline distT="0" distB="0" distL="0" distR="0" wp14:anchorId="2FC8ACF5" wp14:editId="790BF952">
+            <wp:extent cx="5943600" cy="3352165"/>
+            <wp:effectExtent l="0" t="0" r="0" b="635"/>
             <wp:docPr id="1" name="그림 1"/>
             <wp:cNvGraphicFramePr>
               <a:graphicFrameLocks xmlns:a="http://schemas.openxmlformats.org/drawingml/2006/main" noChangeAspect="1"/>
@@ -3480,7 +3457,7 @@
                   <pic:spPr>
                     <a:xfrm>
                       <a:off x="0" y="0"/>
-                      <a:ext cx="5943600" cy="3355340"/>
+                      <a:ext cx="5943600" cy="3352165"/>
                     </a:xfrm>
                     <a:prstGeom prst="rect">
                       <a:avLst/>
@@ -3504,41 +3481,49 @@
         <w:spacing w:line="276" w:lineRule="auto"/>
         <w:jc w:val="both"/>
       </w:pPr>
-      <w:bookmarkStart w:id="7" w:name="_Toc480255374"/>
-      <w:bookmarkStart w:id="8" w:name="_Toc480348015"/>
-      <w:bookmarkStart w:id="9" w:name="_Toc275378683"/>
+      <w:bookmarkStart w:id="6" w:name="_Toc480255374"/>
+      <w:bookmarkStart w:id="7" w:name="_Toc480348015"/>
+      <w:bookmarkStart w:id="8" w:name="_Toc275378683"/>
       <w:r>
         <w:t>3.1</w:t>
       </w:r>
       <w:r>
         <w:tab/>
       </w:r>
+      <w:bookmarkEnd w:id="6"/>
       <w:bookmarkEnd w:id="7"/>
       <w:bookmarkEnd w:id="8"/>
+      <w:r>
+        <w:t>Audio Buttons</w:t>
+      </w:r>
+    </w:p>
+    <w:p>
+      <w:pPr>
+        <w:spacing w:line="276" w:lineRule="auto"/>
+        <w:jc w:val="both"/>
+      </w:pPr>
+    </w:p>
+    <w:p>
+      <w:pPr>
+        <w:spacing w:line="276" w:lineRule="auto"/>
+        <w:jc w:val="both"/>
+        <w:rPr>
+          <w:sz w:val="24"/>
+        </w:rPr>
+      </w:pPr>
+      <w:r>
+        <w:rPr>
+          <w:sz w:val="24"/>
+        </w:rPr>
+        <w:t xml:space="preserve">The top portion of software consist of audio buttons. </w:t>
+      </w:r>
+      <w:bookmarkStart w:id="9" w:name="_GoBack"/>
       <w:bookmarkEnd w:id="9"/>
       <w:r>
-        <w:t>Audio Buttons</w:t>
-      </w:r>
-    </w:p>
-    <w:p>
-      <w:pPr>
-        <w:spacing w:line="276" w:lineRule="auto"/>
-        <w:jc w:val="both"/>
-      </w:pPr>
-    </w:p>
-    <w:p>
-      <w:pPr>
-        <w:spacing w:line="276" w:lineRule="auto"/>
-        <w:jc w:val="both"/>
-        <w:rPr>
-          <w:sz w:val="24"/>
-        </w:rPr>
-      </w:pPr>
-      <w:r>
-        <w:rPr>
-          <w:sz w:val="24"/>
-        </w:rPr>
-        <w:t>The top portion of software consist of audio buttons. When it’s clicked</w:t>
+        <w:rPr>
+          <w:sz w:val="24"/>
+        </w:rPr>
+        <w:t>When it’s clicked</w:t>
       </w:r>
       <w:r>
         <w:rPr>
@@ -3593,14 +3578,7 @@
         <w:rPr>
           <w:sz w:val="24"/>
         </w:rPr>
-        <w:t xml:space="preserve">Control Buttons help user to control the audio play. ‘SWAP’ button will set the next set of audio buttons. ‘STOP’ button will stop the audio play. ‘VOL UP/DOWN’ buttons will control the volume of system. </w:t>
-      </w:r>
-      <w:r>
-        <w:rPr>
-          <w:color w:val="0070C0"/>
-          <w:sz w:val="24"/>
-        </w:rPr>
-        <w:t>(not implemented yet)</w:t>
+        <w:t>Control Buttons help user to control the audio play. ‘SWAP’ button will set the next set of audio buttons. ‘STOP’ button will stop the audio play.</w:t>
       </w:r>
     </w:p>
     <w:p>
@@ -9265,7 +9243,7 @@
 </file>
 
 <file path=customXml/itemProps1.xml><?xml version="1.0" encoding="utf-8"?>
-<ds:datastoreItem xmlns:ds="http://schemas.openxmlformats.org/officeDocument/2006/customXml" ds:itemID="{6FDDC1CD-78B6-438D-8C76-88043CD3E1C7}">
+<ds:datastoreItem xmlns:ds="http://schemas.openxmlformats.org/officeDocument/2006/customXml" ds:itemID="{617AF989-E682-436F-9452-74BAE48B0185}">
   <ds:schemaRefs>
     <ds:schemaRef ds:uri="http://schemas.openxmlformats.org/officeDocument/2006/bibliography"/>
   </ds:schemaRefs>

</xml_diff>

<commit_message>
Modification: Number of audio buttons can not exceed 8
</commit_message>
<xml_diff>
--- a/TalkBoxV2/doc/User_Manual_v2.docx
+++ b/TalkBoxV2/doc/User_Manual_v2.docx
@@ -3515,47 +3515,39 @@
         <w:rPr>
           <w:sz w:val="24"/>
         </w:rPr>
-        <w:t xml:space="preserve">The top portion of software consist of audio buttons. </w:t>
-      </w:r>
-      <w:bookmarkStart w:id="9" w:name="_GoBack"/>
+        <w:t>The top portion of software consist of audio buttons. When it’s clicked</w:t>
+      </w:r>
+      <w:r>
+        <w:rPr>
+          <w:sz w:val="24"/>
+        </w:rPr>
+        <w:t>,</w:t>
+      </w:r>
+      <w:r>
+        <w:rPr>
+          <w:sz w:val="24"/>
+        </w:rPr>
+        <w:t xml:space="preserve"> corresponding sound will play. If user want to make custom voice audio file, click ‘Configure’ button.</w:t>
+      </w:r>
+    </w:p>
+    <w:p>
+      <w:pPr>
+        <w:pStyle w:val="2"/>
+        <w:spacing w:line="276" w:lineRule="auto"/>
+        <w:jc w:val="both"/>
+      </w:pPr>
+      <w:bookmarkStart w:id="9" w:name="_Toc480255375"/>
+      <w:bookmarkStart w:id="10" w:name="_Toc480348016"/>
+      <w:bookmarkStart w:id="11" w:name="_Toc275378684"/>
+      <w:r>
+        <w:t>3.2</w:t>
+      </w:r>
+      <w:r>
+        <w:tab/>
+      </w:r>
       <w:bookmarkEnd w:id="9"/>
-      <w:r>
-        <w:rPr>
-          <w:sz w:val="24"/>
-        </w:rPr>
-        <w:t>When it’s clicked</w:t>
-      </w:r>
-      <w:r>
-        <w:rPr>
-          <w:sz w:val="24"/>
-        </w:rPr>
-        <w:t>,</w:t>
-      </w:r>
-      <w:r>
-        <w:rPr>
-          <w:sz w:val="24"/>
-        </w:rPr>
-        <w:t xml:space="preserve"> corresponding sound will play. If user want to make custom voice audio file, click ‘Configure’ button.</w:t>
-      </w:r>
-    </w:p>
-    <w:p>
-      <w:pPr>
-        <w:pStyle w:val="2"/>
-        <w:spacing w:line="276" w:lineRule="auto"/>
-        <w:jc w:val="both"/>
-      </w:pPr>
-      <w:bookmarkStart w:id="10" w:name="_Toc480255375"/>
-      <w:bookmarkStart w:id="11" w:name="_Toc480348016"/>
-      <w:bookmarkStart w:id="12" w:name="_Toc275378684"/>
-      <w:r>
-        <w:t>3.2</w:t>
-      </w:r>
-      <w:r>
-        <w:tab/>
-      </w:r>
       <w:bookmarkEnd w:id="10"/>
       <w:bookmarkEnd w:id="11"/>
-      <w:bookmarkEnd w:id="12"/>
       <w:r>
         <w:t>Control Buttons</w:t>
       </w:r>
@@ -5707,9 +5699,9 @@
         <w:spacing w:line="360" w:lineRule="auto"/>
         <w:jc w:val="both"/>
       </w:pPr>
-      <w:bookmarkStart w:id="13" w:name="_Toc480255380"/>
-      <w:bookmarkStart w:id="14" w:name="_Toc480348021"/>
-      <w:bookmarkStart w:id="15" w:name="_Toc275378689"/>
+      <w:bookmarkStart w:id="12" w:name="_Toc480255380"/>
+      <w:bookmarkStart w:id="13" w:name="_Toc480348021"/>
+      <w:bookmarkStart w:id="14" w:name="_Toc275378689"/>
       <w:r>
         <w:t>4.</w:t>
       </w:r>
@@ -5719,12 +5711,12 @@
       <w:r>
         <w:tab/>
       </w:r>
+      <w:bookmarkEnd w:id="12"/>
       <w:bookmarkEnd w:id="13"/>
+      <w:r>
+        <w:t>Change Settings</w:t>
+      </w:r>
       <w:bookmarkEnd w:id="14"/>
-      <w:r>
-        <w:t>Change Settings</w:t>
-      </w:r>
-      <w:bookmarkEnd w:id="15"/>
     </w:p>
     <w:p>
       <w:pPr>
@@ -5786,14 +5778,14 @@
         <w:spacing w:line="360" w:lineRule="auto"/>
         <w:jc w:val="both"/>
       </w:pPr>
-      <w:bookmarkStart w:id="16" w:name="_Toc275378691"/>
+      <w:bookmarkStart w:id="15" w:name="_Toc275378691"/>
       <w:r>
         <w:t>4.2</w:t>
       </w:r>
       <w:r>
         <w:tab/>
       </w:r>
-      <w:bookmarkEnd w:id="16"/>
+      <w:bookmarkEnd w:id="15"/>
       <w:r>
         <w:t>Record Audio</w:t>
       </w:r>
@@ -5828,9 +5820,9 @@
         <w:spacing w:line="360" w:lineRule="auto"/>
         <w:jc w:val="both"/>
       </w:pPr>
-      <w:bookmarkStart w:id="17" w:name="_Toc480255382"/>
-      <w:bookmarkStart w:id="18" w:name="_Toc480348023"/>
-      <w:bookmarkStart w:id="19" w:name="_Toc275378692"/>
+      <w:bookmarkStart w:id="16" w:name="_Toc480255382"/>
+      <w:bookmarkStart w:id="17" w:name="_Toc480348023"/>
+      <w:bookmarkStart w:id="18" w:name="_Toc275378692"/>
       <w:r>
         <w:lastRenderedPageBreak/>
         <w:t>4.3</w:t>
@@ -5838,9 +5830,9 @@
       <w:r>
         <w:tab/>
       </w:r>
+      <w:bookmarkEnd w:id="16"/>
       <w:bookmarkEnd w:id="17"/>
       <w:bookmarkEnd w:id="18"/>
-      <w:bookmarkEnd w:id="19"/>
       <w:r>
         <w:t xml:space="preserve">Audio Set/Buttons </w:t>
       </w:r>
@@ -5945,8 +5937,28 @@
         <w:rPr>
           <w:sz w:val="24"/>
         </w:rPr>
-        <w:t>number of sets lower than 1. Audio buttons control also work same as audio sets control.</w:t>
-      </w:r>
+        <w:t>number of sets lower than 1. Audio buttons control also work same as audio sets control</w:t>
+      </w:r>
+      <w:r>
+        <w:rPr>
+          <w:sz w:val="24"/>
+        </w:rPr>
+        <w:t xml:space="preserve"> but increasing number of buttons will only work when there are lower than 8 buttons exist</w:t>
+      </w:r>
+      <w:r>
+        <w:rPr>
+          <w:sz w:val="24"/>
+        </w:rPr>
+        <w:t>.</w:t>
+      </w:r>
+      <w:r>
+        <w:rPr>
+          <w:sz w:val="24"/>
+        </w:rPr>
+        <w:t xml:space="preserve"> The maximum number of audio buttons are 8.</w:t>
+      </w:r>
+      <w:bookmarkStart w:id="19" w:name="_GoBack"/>
+      <w:bookmarkEnd w:id="19"/>
     </w:p>
     <w:p>
       <w:pPr>
@@ -9243,7 +9255,7 @@
 </file>
 
 <file path=customXml/itemProps1.xml><?xml version="1.0" encoding="utf-8"?>
-<ds:datastoreItem xmlns:ds="http://schemas.openxmlformats.org/officeDocument/2006/customXml" ds:itemID="{617AF989-E682-436F-9452-74BAE48B0185}">
+<ds:datastoreItem xmlns:ds="http://schemas.openxmlformats.org/officeDocument/2006/customXml" ds:itemID="{280AB116-2AA0-415C-AB43-B6CA72DEEF45}">
   <ds:schemaRefs>
     <ds:schemaRef ds:uri="http://schemas.openxmlformats.org/officeDocument/2006/bibliography"/>
   </ds:schemaRefs>

</xml_diff>